<commit_message>
Interim analysis 10th Sept
</commit_message>
<xml_diff>
--- a/documents/survey_key_contacts.docx
+++ b/documents/survey_key_contacts.docx
@@ -660,13 +660,7 @@
         <w:rPr>
           <w:color w:val="000000"/>
         </w:rPr>
-        <w:t>Alexander Galloway, </w:t>
-      </w:r>
-      <w:r>
-        <w:rPr>
-          <w:color w:val="000000"/>
-        </w:rPr>
-        <w:t xml:space="preserve">HOD, </w:t>
+        <w:t xml:space="preserve">Alexander Galloway, HOD, </w:t>
       </w:r>
       <w:hyperlink r:id="rId25" w:history="1">
         <w:r>
@@ -855,61 +849,43 @@
           <w:color w:val="000000"/>
         </w:rPr>
         <w:lastRenderedPageBreak/>
-        <w:t>Julia Race,</w:t>
-      </w:r>
+        <w:t>Julia Race, HOD, </w:t>
+      </w:r>
+      <w:hyperlink r:id="rId31" w:history="1">
+        <w:r>
+          <w:rPr>
+            <w:rStyle w:val="Hyperlink"/>
+          </w:rPr>
+          <w:t>julia.race@strath.ac.uk</w:t>
+        </w:r>
+      </w:hyperlink>
       <w:r>
         <w:rPr>
           <w:color w:val="000000"/>
         </w:rPr>
-        <w:t xml:space="preserve"> HOD,</w:t>
-      </w:r>
-      <w:r>
+        <w:t> (top of staff list)</w:t>
+      </w:r>
+    </w:p>
+    <w:p>
+      <w:pPr>
+        <w:spacing w:after="100" w:line="240" w:lineRule="auto"/>
         <w:rPr>
           <w:color w:val="000000"/>
         </w:rPr>
-        <w:t> </w:t>
-      </w:r>
-      <w:hyperlink r:id="rId31" w:history="1">
-        <w:r>
-          <w:rPr>
-            <w:rStyle w:val="Hyperlink"/>
-          </w:rPr>
-          <w:t>julia.race@strath.ac.uk</w:t>
-        </w:r>
-      </w:hyperlink>
+      </w:pPr>
+      <w:proofErr w:type="spellStart"/>
       <w:r>
         <w:rPr>
           <w:color w:val="000000"/>
         </w:rPr>
-        <w:t> (top of staff list)</w:t>
-      </w:r>
-    </w:p>
-    <w:p>
-      <w:pPr>
-        <w:spacing w:after="100" w:line="240" w:lineRule="auto"/>
+        <w:t>Feargal</w:t>
+      </w:r>
+      <w:proofErr w:type="spellEnd"/>
+      <w:r>
         <w:rPr>
           <w:color w:val="000000"/>
         </w:rPr>
-      </w:pPr>
-      <w:proofErr w:type="spellStart"/>
-      <w:r>
-        <w:rPr>
-          <w:color w:val="000000"/>
-        </w:rPr>
-        <w:t>Feargal</w:t>
-      </w:r>
-      <w:proofErr w:type="spellEnd"/>
-      <w:r>
-        <w:rPr>
-          <w:color w:val="000000"/>
-        </w:rPr>
-        <w:t xml:space="preserve"> Brennan, </w:t>
-      </w:r>
-      <w:r>
-        <w:rPr>
-          <w:color w:val="000000"/>
-        </w:rPr>
-        <w:t xml:space="preserve">HOD, </w:t>
+        <w:t xml:space="preserve"> Brennan, HOD, </w:t>
       </w:r>
       <w:hyperlink r:id="rId32" w:history="1">
         <w:r>
@@ -1027,19 +1003,7 @@
         <w:rPr>
           <w:color w:val="000000"/>
         </w:rPr>
-        <w:t>,</w:t>
-      </w:r>
-      <w:r>
-        <w:rPr>
-          <w:color w:val="000000"/>
-        </w:rPr>
-        <w:t xml:space="preserve"> HOD,</w:t>
-      </w:r>
-      <w:r>
-        <w:rPr>
-          <w:color w:val="000000"/>
-        </w:rPr>
-        <w:t> </w:t>
+        <w:t>, HOD, </w:t>
       </w:r>
       <w:hyperlink r:id="rId35" w:history="1">
         <w:r>
@@ -1189,363 +1153,351 @@
     <w:p>
       <w:pPr>
         <w:spacing w:after="100" w:line="240" w:lineRule="auto"/>
-      </w:pPr>
-      <w:r>
+        <w:rPr>
+          <w:b/>
+          <w:bCs/>
+        </w:rPr>
+      </w:pPr>
+      <w:r>
+        <w:rPr>
+          <w:b/>
+          <w:bCs/>
+        </w:rPr>
         <w:t xml:space="preserve">Malcolm Macdonald, Prof, </w:t>
       </w:r>
       <w:hyperlink r:id="rId40" w:history="1">
-        <w:r>
-          <w:rPr>
-            <w:rStyle w:val="Hyperlink"/>
-          </w:rPr>
-          <w:t>malcolm.macdonald.102@strath.ac.uk</w:t>
-        </w:r>
-      </w:hyperlink>
-    </w:p>
-    <w:p>
-      <w:pPr>
-        <w:spacing w:after="100" w:line="240" w:lineRule="auto"/>
-      </w:pPr>
-      <w:r>
-        <w:t xml:space="preserve">Christopher Lowe, PDRA, </w:t>
-      </w:r>
-      <w:hyperlink r:id="rId41" w:history="1">
-        <w:r>
-          <w:rPr>
-            <w:rStyle w:val="Hyperlink"/>
-          </w:rPr>
-          <w:t>christopher.lowe@strath.ac.uk</w:t>
-        </w:r>
-      </w:hyperlink>
-    </w:p>
-    <w:p>
-      <w:pPr>
-        <w:spacing w:after="100" w:line="240" w:lineRule="auto"/>
-      </w:pPr>
-      <w:r>
-        <w:t xml:space="preserve">Ciara McGrath, PDRA, </w:t>
-      </w:r>
-      <w:hyperlink r:id="rId42" w:history="1">
-        <w:r>
-          <w:rPr>
-            <w:rStyle w:val="Hyperlink"/>
-          </w:rPr>
-          <w:t>ciara.mcgrath@strath.ac.uk</w:t>
-        </w:r>
-      </w:hyperlink>
-    </w:p>
-    <w:p>
-      <w:pPr>
-        <w:spacing w:after="100" w:line="240" w:lineRule="auto"/>
-      </w:pPr>
-      <w:r>
-        <w:t xml:space="preserve">Chris </w:t>
-      </w:r>
-      <w:proofErr w:type="spellStart"/>
-      <w:r>
-        <w:t>McCaig</w:t>
-      </w:r>
-      <w:proofErr w:type="spellEnd"/>
-      <w:r>
-        <w:t xml:space="preserve">, PDRA, </w:t>
-      </w:r>
-      <w:hyperlink r:id="rId43" w:history="1">
-        <w:r>
-          <w:rPr>
-            <w:rStyle w:val="Hyperlink"/>
-          </w:rPr>
-          <w:t>c.mccaig@strath.ac.uk</w:t>
-        </w:r>
-      </w:hyperlink>
-    </w:p>
-    <w:p>
-      <w:pPr>
-        <w:spacing w:after="100" w:line="240" w:lineRule="auto"/>
-      </w:pPr>
-    </w:p>
-    <w:p>
-      <w:pPr>
-        <w:spacing w:after="100" w:line="240" w:lineRule="auto"/>
-        <w:rPr>
-          <w:b/>
-          <w:bCs/>
-        </w:rPr>
-      </w:pPr>
-      <w:r>
-        <w:rPr>
-          <w:b/>
-          <w:bCs/>
-        </w:rPr>
-        <w:t>Civil and Environmental Engineering</w:t>
-      </w:r>
-    </w:p>
-    <w:p>
-      <w:pPr>
-        <w:spacing w:after="100" w:line="240" w:lineRule="auto"/>
-        <w:rPr>
-          <w:color w:val="000000"/>
-        </w:rPr>
-      </w:pPr>
-      <w:r>
-        <w:rPr>
-          <w:color w:val="000000"/>
-        </w:rPr>
-        <w:t>Vernon Phoenix, </w:t>
-      </w:r>
-      <w:r>
-        <w:rPr>
-          <w:color w:val="000000"/>
-        </w:rPr>
-        <w:t xml:space="preserve">HOD, </w:t>
-      </w:r>
-      <w:hyperlink r:id="rId44" w:history="1">
-        <w:r>
-          <w:rPr>
-            <w:rStyle w:val="Hyperlink"/>
-          </w:rPr>
-          <w:t>vernon.phoenix@strath.ac.uk</w:t>
-        </w:r>
-      </w:hyperlink>
-    </w:p>
-    <w:p>
-      <w:pPr>
-        <w:spacing w:after="100" w:line="240" w:lineRule="auto"/>
-        <w:rPr>
-          <w:b/>
-          <w:bCs/>
-        </w:rPr>
-      </w:pPr>
-      <w:r>
-        <w:rPr>
-          <w:b/>
-          <w:bCs/>
-        </w:rPr>
-        <w:t xml:space="preserve">John Douglas, SL, </w:t>
-      </w:r>
-      <w:hyperlink r:id="rId45" w:history="1">
         <w:r>
           <w:rPr>
             <w:rStyle w:val="Hyperlink"/>
             <w:b/>
             <w:bCs/>
           </w:rPr>
-          <w:t>john.douglas@strath.ac.uk</w:t>
-        </w:r>
-      </w:hyperlink>
-    </w:p>
-    <w:p>
-      <w:pPr>
-        <w:spacing w:after="100" w:line="240" w:lineRule="auto"/>
-      </w:pPr>
-      <w:r>
-        <w:t xml:space="preserve">Kate Dobson, CF, </w:t>
+          <w:t>malcolm.macdonald.102@strath.ac.uk</w:t>
+        </w:r>
+      </w:hyperlink>
+    </w:p>
+    <w:p>
+      <w:pPr>
+        <w:spacing w:after="100" w:line="240" w:lineRule="auto"/>
+      </w:pPr>
+      <w:r>
+        <w:t xml:space="preserve">Gordon Dobie, Reader, </w:t>
+      </w:r>
+      <w:hyperlink r:id="rId41" w:history="1">
+        <w:r>
+          <w:rPr>
+            <w:rStyle w:val="Hyperlink"/>
+          </w:rPr>
+          <w:t>gordon.dobie@strath.ac.uk</w:t>
+        </w:r>
+      </w:hyperlink>
+    </w:p>
+    <w:p>
+      <w:pPr>
+        <w:spacing w:after="100" w:line="240" w:lineRule="auto"/>
+      </w:pPr>
+      <w:r>
+        <w:t xml:space="preserve">Christopher Lowe, PDRA, </w:t>
+      </w:r>
+      <w:hyperlink r:id="rId42" w:history="1">
+        <w:r>
+          <w:rPr>
+            <w:rStyle w:val="Hyperlink"/>
+          </w:rPr>
+          <w:t>christopher.lowe@strath.ac.uk</w:t>
+        </w:r>
+      </w:hyperlink>
+    </w:p>
+    <w:p>
+      <w:pPr>
+        <w:spacing w:after="100" w:line="240" w:lineRule="auto"/>
+      </w:pPr>
+      <w:r>
+        <w:t xml:space="preserve">Ciara McGrath, PDRA, </w:t>
+      </w:r>
+      <w:hyperlink r:id="rId43" w:history="1">
+        <w:r>
+          <w:rPr>
+            <w:rStyle w:val="Hyperlink"/>
+          </w:rPr>
+          <w:t>ciara.mcgrath@strath.ac.uk</w:t>
+        </w:r>
+      </w:hyperlink>
+    </w:p>
+    <w:p>
+      <w:pPr>
+        <w:spacing w:after="100" w:line="240" w:lineRule="auto"/>
+      </w:pPr>
+      <w:r>
+        <w:t xml:space="preserve">Chris </w:t>
+      </w:r>
+      <w:proofErr w:type="spellStart"/>
+      <w:r>
+        <w:t>McCaig</w:t>
+      </w:r>
+      <w:proofErr w:type="spellEnd"/>
+      <w:r>
+        <w:t xml:space="preserve">, PDRA, </w:t>
+      </w:r>
+      <w:hyperlink r:id="rId44" w:history="1">
+        <w:r>
+          <w:rPr>
+            <w:rStyle w:val="Hyperlink"/>
+          </w:rPr>
+          <w:t>c.mccaig@strath.ac.uk</w:t>
+        </w:r>
+      </w:hyperlink>
+    </w:p>
+    <w:p>
+      <w:pPr>
+        <w:spacing w:after="100" w:line="240" w:lineRule="auto"/>
+      </w:pPr>
+    </w:p>
+    <w:p>
+      <w:pPr>
+        <w:spacing w:after="100" w:line="240" w:lineRule="auto"/>
+        <w:rPr>
+          <w:b/>
+          <w:bCs/>
+        </w:rPr>
+      </w:pPr>
+      <w:r>
+        <w:rPr>
+          <w:b/>
+          <w:bCs/>
+        </w:rPr>
+        <w:t>Civil and Environmental Engineering</w:t>
+      </w:r>
+    </w:p>
+    <w:p>
+      <w:pPr>
+        <w:spacing w:after="100" w:line="240" w:lineRule="auto"/>
+        <w:rPr>
+          <w:color w:val="000000"/>
+        </w:rPr>
+      </w:pPr>
+      <w:r>
+        <w:rPr>
+          <w:color w:val="000000"/>
+        </w:rPr>
+        <w:t xml:space="preserve">Vernon Phoenix, HOD, </w:t>
+      </w:r>
+      <w:hyperlink r:id="rId45" w:history="1">
+        <w:r>
+          <w:rPr>
+            <w:rStyle w:val="Hyperlink"/>
+          </w:rPr>
+          <w:t>vernon.phoenix@strath.ac.uk</w:t>
+        </w:r>
+      </w:hyperlink>
+    </w:p>
+    <w:p>
+      <w:pPr>
+        <w:spacing w:after="100" w:line="240" w:lineRule="auto"/>
+        <w:rPr>
+          <w:b/>
+          <w:bCs/>
+        </w:rPr>
+      </w:pPr>
+      <w:r>
+        <w:rPr>
+          <w:b/>
+          <w:bCs/>
+        </w:rPr>
+        <w:t xml:space="preserve">John Douglas, SL, </w:t>
       </w:r>
       <w:hyperlink r:id="rId46" w:history="1">
-        <w:r>
-          <w:rPr>
-            <w:rStyle w:val="Hyperlink"/>
-          </w:rPr>
-          <w:t>katherine.dobson@strath.ac.uk</w:t>
-        </w:r>
-      </w:hyperlink>
-    </w:p>
-    <w:p>
-      <w:pPr>
-        <w:spacing w:after="100" w:line="240" w:lineRule="auto"/>
-      </w:pPr>
-    </w:p>
-    <w:p>
-      <w:pPr>
-        <w:spacing w:after="100" w:line="240" w:lineRule="auto"/>
-        <w:rPr>
-          <w:b/>
-          <w:bCs/>
-        </w:rPr>
-      </w:pPr>
-      <w:r>
-        <w:rPr>
-          <w:b/>
-          <w:bCs/>
-        </w:rPr>
-        <w:t>Biomedical Engineering</w:t>
-      </w:r>
-    </w:p>
-    <w:p>
-      <w:pPr>
-        <w:spacing w:after="100" w:line="240" w:lineRule="auto"/>
-        <w:rPr>
-          <w:b/>
-          <w:bCs/>
-        </w:rPr>
-      </w:pPr>
-      <w:r>
-        <w:rPr>
-          <w:color w:val="000000"/>
-        </w:rPr>
-        <w:t xml:space="preserve">Terry </w:t>
-      </w:r>
-      <w:proofErr w:type="spellStart"/>
-      <w:r>
-        <w:rPr>
-          <w:color w:val="000000"/>
-        </w:rPr>
-        <w:t>Gourlay</w:t>
-      </w:r>
-      <w:proofErr w:type="spellEnd"/>
-      <w:r>
-        <w:rPr>
-          <w:color w:val="000000"/>
-        </w:rPr>
-        <w:t>,</w:t>
-      </w:r>
-      <w:r>
-        <w:rPr>
-          <w:color w:val="000000"/>
-        </w:rPr>
-        <w:t xml:space="preserve"> HOD,</w:t>
-      </w:r>
-      <w:r>
-        <w:rPr>
-          <w:color w:val="000000"/>
-        </w:rPr>
-        <w:t> </w:t>
-      </w:r>
-      <w:hyperlink r:id="rId47" w:history="1">
-        <w:r>
-          <w:rPr>
-            <w:rStyle w:val="Hyperlink"/>
-          </w:rPr>
-          <w:t>terry.gourlay@strath.ac.uk</w:t>
-        </w:r>
-      </w:hyperlink>
-    </w:p>
-    <w:p>
-      <w:pPr>
-        <w:spacing w:after="100" w:line="240" w:lineRule="auto"/>
-      </w:pPr>
-      <w:r>
-        <w:t xml:space="preserve">Matthew Banger, PDRA, </w:t>
-      </w:r>
-      <w:hyperlink r:id="rId48" w:history="1">
-        <w:r>
-          <w:rPr>
-            <w:rStyle w:val="Hyperlink"/>
-          </w:rPr>
-          <w:t>matthew.banger@strath.ac.uk</w:t>
-        </w:r>
-      </w:hyperlink>
-    </w:p>
-    <w:p>
-      <w:pPr>
-        <w:spacing w:after="100" w:line="240" w:lineRule="auto"/>
-      </w:pPr>
-    </w:p>
-    <w:p>
-      <w:pPr>
-        <w:spacing w:after="100" w:line="240" w:lineRule="auto"/>
-        <w:rPr>
-          <w:b/>
-          <w:bCs/>
-        </w:rPr>
-      </w:pPr>
-      <w:r>
-        <w:rPr>
-          <w:b/>
-          <w:bCs/>
-          <w:color w:val="000000"/>
-        </w:rPr>
-        <w:t>Design, Manufacturing &amp; Engineering Management</w:t>
-      </w:r>
-    </w:p>
-    <w:p>
-      <w:pPr>
-        <w:spacing w:after="100" w:line="240" w:lineRule="auto"/>
-        <w:rPr>
-          <w:color w:val="000000"/>
-        </w:rPr>
-      </w:pPr>
-      <w:r>
-        <w:rPr>
-          <w:color w:val="000000"/>
-        </w:rPr>
-        <w:t>Alex Duffy, </w:t>
-      </w:r>
-      <w:r>
-        <w:rPr>
-          <w:color w:val="000000"/>
-        </w:rPr>
-        <w:t xml:space="preserve">HOD, </w:t>
-      </w:r>
-      <w:hyperlink r:id="rId49" w:history="1">
-        <w:r>
-          <w:rPr>
-            <w:rStyle w:val="Hyperlink"/>
-          </w:rPr>
-          <w:t>alex.duffy@strath.ac.uk</w:t>
-        </w:r>
-      </w:hyperlink>
-    </w:p>
-    <w:p>
-      <w:pPr>
-        <w:spacing w:after="100" w:line="240" w:lineRule="auto"/>
-        <w:rPr>
-          <w:b/>
-          <w:bCs/>
-        </w:rPr>
-      </w:pPr>
-      <w:proofErr w:type="spellStart"/>
-      <w:r>
-        <w:rPr>
-          <w:b/>
-          <w:bCs/>
-        </w:rPr>
-        <w:t>Jorn</w:t>
-      </w:r>
-      <w:proofErr w:type="spellEnd"/>
-      <w:r>
-        <w:rPr>
-          <w:b/>
-          <w:bCs/>
-        </w:rPr>
-        <w:t xml:space="preserve"> </w:t>
-      </w:r>
-      <w:proofErr w:type="spellStart"/>
-      <w:r>
-        <w:rPr>
-          <w:b/>
-          <w:bCs/>
-        </w:rPr>
-        <w:t>Mehnen</w:t>
-      </w:r>
-      <w:proofErr w:type="spellEnd"/>
-      <w:r>
-        <w:rPr>
-          <w:b/>
-          <w:bCs/>
-        </w:rPr>
-        <w:t>,</w:t>
-      </w:r>
-      <w:r>
-        <w:rPr>
-          <w:b/>
-          <w:bCs/>
-        </w:rPr>
-        <w:t xml:space="preserve"> Prof,</w:t>
-      </w:r>
-      <w:r>
-        <w:rPr>
-          <w:b/>
-          <w:bCs/>
-        </w:rPr>
-        <w:t xml:space="preserve"> </w:t>
-      </w:r>
-      <w:hyperlink r:id="rId50" w:history="1">
         <w:r>
           <w:rPr>
             <w:rStyle w:val="Hyperlink"/>
             <w:b/>
             <w:bCs/>
           </w:rPr>
+          <w:t>john.douglas@strath.ac.uk</w:t>
+        </w:r>
+      </w:hyperlink>
+    </w:p>
+    <w:p>
+      <w:pPr>
+        <w:spacing w:after="100" w:line="240" w:lineRule="auto"/>
+      </w:pPr>
+      <w:r>
+        <w:t xml:space="preserve">Kate Dobson, CF, </w:t>
+      </w:r>
+      <w:hyperlink r:id="rId47" w:history="1">
+        <w:r>
+          <w:rPr>
+            <w:rStyle w:val="Hyperlink"/>
+          </w:rPr>
+          <w:t>katherine.dobson@strath.ac.uk</w:t>
+        </w:r>
+      </w:hyperlink>
+    </w:p>
+    <w:p>
+      <w:pPr>
+        <w:spacing w:after="100" w:line="240" w:lineRule="auto"/>
+      </w:pPr>
+    </w:p>
+    <w:p>
+      <w:pPr>
+        <w:spacing w:after="100" w:line="240" w:lineRule="auto"/>
+        <w:rPr>
+          <w:b/>
+          <w:bCs/>
+        </w:rPr>
+      </w:pPr>
+      <w:r>
+        <w:rPr>
+          <w:b/>
+          <w:bCs/>
+        </w:rPr>
+        <w:t>Biomedical Engineering</w:t>
+      </w:r>
+    </w:p>
+    <w:p>
+      <w:pPr>
+        <w:spacing w:after="100" w:line="240" w:lineRule="auto"/>
+        <w:rPr>
+          <w:b/>
+          <w:bCs/>
+        </w:rPr>
+      </w:pPr>
+      <w:r>
+        <w:rPr>
+          <w:color w:val="000000"/>
+        </w:rPr>
+        <w:t xml:space="preserve">Terry </w:t>
+      </w:r>
+      <w:proofErr w:type="spellStart"/>
+      <w:r>
+        <w:rPr>
+          <w:color w:val="000000"/>
+        </w:rPr>
+        <w:t>Gourlay</w:t>
+      </w:r>
+      <w:proofErr w:type="spellEnd"/>
+      <w:r>
+        <w:rPr>
+          <w:color w:val="000000"/>
+        </w:rPr>
+        <w:t>, HOD, </w:t>
+      </w:r>
+      <w:hyperlink r:id="rId48" w:history="1">
+        <w:r>
+          <w:rPr>
+            <w:rStyle w:val="Hyperlink"/>
+          </w:rPr>
+          <w:t>terry.gourlay@strath.ac.uk</w:t>
+        </w:r>
+      </w:hyperlink>
+    </w:p>
+    <w:p>
+      <w:pPr>
+        <w:spacing w:after="100" w:line="240" w:lineRule="auto"/>
+      </w:pPr>
+      <w:r>
+        <w:t xml:space="preserve">Matthew Banger, PDRA, </w:t>
+      </w:r>
+      <w:hyperlink r:id="rId49" w:history="1">
+        <w:r>
+          <w:rPr>
+            <w:rStyle w:val="Hyperlink"/>
+          </w:rPr>
+          <w:t>matthew.banger@strath.ac.uk</w:t>
+        </w:r>
+      </w:hyperlink>
+    </w:p>
+    <w:p>
+      <w:pPr>
+        <w:spacing w:after="100" w:line="240" w:lineRule="auto"/>
+      </w:pPr>
+    </w:p>
+    <w:p>
+      <w:pPr>
+        <w:spacing w:after="100" w:line="240" w:lineRule="auto"/>
+        <w:rPr>
+          <w:b/>
+          <w:bCs/>
+        </w:rPr>
+      </w:pPr>
+      <w:r>
+        <w:rPr>
+          <w:b/>
+          <w:bCs/>
+          <w:color w:val="000000"/>
+        </w:rPr>
+        <w:t>Design, Manufacturing &amp; Engineering Management</w:t>
+      </w:r>
+    </w:p>
+    <w:p>
+      <w:pPr>
+        <w:spacing w:after="100" w:line="240" w:lineRule="auto"/>
+        <w:rPr>
+          <w:color w:val="000000"/>
+        </w:rPr>
+      </w:pPr>
+      <w:r>
+        <w:rPr>
+          <w:color w:val="000000"/>
+        </w:rPr>
+        <w:t xml:space="preserve">Alex Duffy, HOD, </w:t>
+      </w:r>
+      <w:hyperlink r:id="rId50" w:history="1">
+        <w:r>
+          <w:rPr>
+            <w:rStyle w:val="Hyperlink"/>
+          </w:rPr>
+          <w:t>alex.duffy@strath.ac.uk</w:t>
+        </w:r>
+      </w:hyperlink>
+    </w:p>
+    <w:p>
+      <w:pPr>
+        <w:spacing w:after="100" w:line="240" w:lineRule="auto"/>
+        <w:rPr>
+          <w:b/>
+          <w:bCs/>
+        </w:rPr>
+      </w:pPr>
+      <w:proofErr w:type="spellStart"/>
+      <w:r>
+        <w:rPr>
+          <w:b/>
+          <w:bCs/>
+        </w:rPr>
+        <w:t>Jorn</w:t>
+      </w:r>
+      <w:proofErr w:type="spellEnd"/>
+      <w:r>
+        <w:rPr>
+          <w:b/>
+          <w:bCs/>
+        </w:rPr>
+        <w:t xml:space="preserve"> </w:t>
+      </w:r>
+      <w:proofErr w:type="spellStart"/>
+      <w:r>
+        <w:rPr>
+          <w:b/>
+          <w:bCs/>
+        </w:rPr>
+        <w:t>Mehnen</w:t>
+      </w:r>
+      <w:proofErr w:type="spellEnd"/>
+      <w:r>
+        <w:rPr>
+          <w:b/>
+          <w:bCs/>
+        </w:rPr>
+        <w:t xml:space="preserve">, Prof, </w:t>
+      </w:r>
+      <w:hyperlink r:id="rId51" w:history="1">
+        <w:r>
+          <w:rPr>
+            <w:rStyle w:val="Hyperlink"/>
+            <w:b/>
+            <w:bCs/>
+          </w:rPr>
           <w:t>jorn.mehnen@strath.ac.uk</w:t>
         </w:r>
       </w:hyperlink>
@@ -1587,7 +1539,7 @@
         </w:rPr>
         <w:t>Professor Tim Sharpe, </w:t>
       </w:r>
-      <w:hyperlink r:id="rId51" w:history="1">
+      <w:hyperlink r:id="rId52" w:history="1">
         <w:r>
           <w:rPr>
             <w:rStyle w:val="Hyperlink"/>
@@ -1677,7 +1629,7 @@
         </w:rPr>
         <w:t xml:space="preserve"> </w:t>
       </w:r>
-      <w:hyperlink r:id="rId52" w:history="1">
+      <w:hyperlink r:id="rId53" w:history="1">
         <w:r>
           <w:rPr>
             <w:rStyle w:val="Hyperlink"/>
@@ -1710,6 +1662,74 @@
           <w:b/>
           <w:bCs/>
         </w:rPr>
+        <w:t xml:space="preserve">Psychological </w:t>
+      </w:r>
+      <w:proofErr w:type="spellStart"/>
+      <w:r>
+        <w:rPr>
+          <w:b/>
+          <w:bCs/>
+        </w:rPr>
+        <w:t>Scienes</w:t>
+      </w:r>
+      <w:proofErr w:type="spellEnd"/>
+      <w:r>
+        <w:rPr>
+          <w:b/>
+          <w:bCs/>
+        </w:rPr>
+        <w:t xml:space="preserve"> and Health</w:t>
+      </w:r>
+    </w:p>
+    <w:p>
+      <w:pPr>
+        <w:spacing w:after="100" w:line="240" w:lineRule="auto"/>
+        <w:rPr>
+          <w:b/>
+          <w:bCs/>
+        </w:rPr>
+      </w:pPr>
+      <w:r>
+        <w:rPr>
+          <w:b/>
+          <w:bCs/>
+        </w:rPr>
+        <w:t xml:space="preserve">Mario Parra-Rodrigues, Lecturer, </w:t>
+      </w:r>
+      <w:hyperlink r:id="rId54" w:history="1">
+        <w:r>
+          <w:rPr>
+            <w:rStyle w:val="Hyperlink"/>
+            <w:b/>
+            <w:bCs/>
+          </w:rPr>
+          <w:t>mario.parra-rodriguez@strath.ac.uk</w:t>
+        </w:r>
+      </w:hyperlink>
+    </w:p>
+    <w:p>
+      <w:pPr>
+        <w:spacing w:after="100" w:line="240" w:lineRule="auto"/>
+        <w:rPr>
+          <w:b/>
+          <w:bCs/>
+        </w:rPr>
+      </w:pPr>
+    </w:p>
+    <w:p>
+      <w:pPr>
+        <w:spacing w:after="100" w:line="240" w:lineRule="auto"/>
+        <w:rPr>
+          <w:b/>
+          <w:bCs/>
+        </w:rPr>
+      </w:pPr>
+      <w:r>
+        <w:rPr>
+          <w:b/>
+          <w:bCs/>
+        </w:rPr>
+        <w:lastRenderedPageBreak/>
         <w:t>Law</w:t>
       </w:r>
     </w:p>
@@ -1724,7 +1744,7 @@
       <w:r>
         <w:t xml:space="preserve">Angela Daly, SL, </w:t>
       </w:r>
-      <w:hyperlink r:id="rId53" w:history="1">
+      <w:hyperlink r:id="rId55" w:history="1">
         <w:r>
           <w:rPr>
             <w:rStyle w:val="Hyperlink"/>

</xml_diff>

<commit_message>
Updated report and data
</commit_message>
<xml_diff>
--- a/documents/survey_key_contacts.docx
+++ b/documents/survey_key_contacts.docx
@@ -1737,8 +1737,7 @@
       <w:pPr>
         <w:spacing w:after="100" w:line="240" w:lineRule="auto"/>
         <w:rPr>
-          <w:color w:val="0563C1" w:themeColor="hyperlink"/>
-          <w:u w:val="single"/>
+          <w:rStyle w:val="Hyperlink"/>
         </w:rPr>
       </w:pPr>
       <w:r>
@@ -1750,6 +1749,109 @@
             <w:rStyle w:val="Hyperlink"/>
           </w:rPr>
           <w:t>a.daly@strath.ac.uk</w:t>
+        </w:r>
+      </w:hyperlink>
+    </w:p>
+    <w:p/>
+    <w:p/>
+    <w:p>
+      <w:pPr>
+        <w:rPr>
+          <w:b/>
+          <w:bCs/>
+          <w:sz w:val="28"/>
+          <w:szCs w:val="28"/>
+        </w:rPr>
+      </w:pPr>
+      <w:r>
+        <w:rPr>
+          <w:b/>
+          <w:bCs/>
+          <w:sz w:val="28"/>
+          <w:szCs w:val="28"/>
+        </w:rPr>
+        <w:t>RSEs who currently work at Strathclyde</w:t>
+      </w:r>
+    </w:p>
+    <w:p/>
+    <w:p>
+      <w:r>
+        <w:t xml:space="preserve">Enrico Brunetti, Physics, </w:t>
+      </w:r>
+      <w:hyperlink r:id="rId56" w:history="1">
+        <w:r>
+          <w:rPr>
+            <w:rStyle w:val="Hyperlink"/>
+          </w:rPr>
+          <w:t>enrico.brunetti@strath.ac.uk</w:t>
+        </w:r>
+      </w:hyperlink>
+    </w:p>
+    <w:p>
+      <w:r>
+        <w:t xml:space="preserve">Iain Chalmers, Physics, </w:t>
+      </w:r>
+      <w:hyperlink r:id="rId57" w:history="1">
+        <w:r>
+          <w:rPr>
+            <w:rStyle w:val="Hyperlink"/>
+          </w:rPr>
+          <w:t>iain.chalmers@strath.ac.uk</w:t>
+        </w:r>
+      </w:hyperlink>
+    </w:p>
+    <w:p>
+      <w:r>
+        <w:t xml:space="preserve">Romain </w:t>
+      </w:r>
+      <w:proofErr w:type="spellStart"/>
+      <w:r>
+        <w:t>Michalec</w:t>
+      </w:r>
+      <w:proofErr w:type="spellEnd"/>
+      <w:r>
+        <w:t xml:space="preserve">, NAOME, </w:t>
+      </w:r>
+      <w:hyperlink r:id="rId58" w:history="1">
+        <w:r>
+          <w:rPr>
+            <w:rStyle w:val="Hyperlink"/>
+          </w:rPr>
+          <w:t>romain.michalec@strath.ac.uk</w:t>
+        </w:r>
+      </w:hyperlink>
+    </w:p>
+    <w:p>
+      <w:r>
+        <w:t xml:space="preserve">Samuel </w:t>
+      </w:r>
+      <w:proofErr w:type="spellStart"/>
+      <w:r>
+        <w:t>Yoffe</w:t>
+      </w:r>
+      <w:proofErr w:type="spellEnd"/>
+      <w:r>
+        <w:t xml:space="preserve">, Physics, </w:t>
+      </w:r>
+      <w:hyperlink r:id="rId59" w:history="1">
+        <w:r>
+          <w:rPr>
+            <w:rStyle w:val="Hyperlink"/>
+          </w:rPr>
+          <w:t>sam.yoffe@strath.ac.uk</w:t>
+        </w:r>
+      </w:hyperlink>
+    </w:p>
+    <w:p>
+      <w:r>
+        <w:t xml:space="preserve">Stuart Bennett, EEE, </w:t>
+      </w:r>
+      <w:hyperlink r:id="rId60" w:history="1">
+        <w:r>
+          <w:rPr>
+            <w:rStyle w:val="Hyperlink"/>
+          </w:rPr>
+          <w:t>stuart.bennett.100@strath.ac.uk</w:t>
         </w:r>
       </w:hyperlink>
     </w:p>
@@ -2401,6 +2503,11 @@
       <w:szCs w:val="18"/>
     </w:rPr>
   </w:style>
+  <w:style w:type="character" w:customStyle="1" w:styleId="apple-converted-space">
+    <w:name w:val="apple-converted-space"/>
+    <w:basedOn w:val="DefaultParagraphFont"/>
+    <w:rsid w:val="001F4523"/>
+  </w:style>
 </w:styles>
 </file>
 

</xml_diff>